<commit_message>
modificaciones del codigo y agregando nuevas funciones
</commit_message>
<xml_diff>
--- a/documentos/tp final.docx
+++ b/documentos/tp final.docx
@@ -1796,8 +1796,504 @@
         </w:rPr>
         <w:t>entes de la bandeja de entrada.</w:t>
       </w:r>
+    </w:p>
+    <w:p>
+      <w:pPr>
+        <w:pStyle w:val="NormalWeb"/>
+        <w:rPr>
+          <w:sz w:val="20"/>
+          <w:szCs w:val="20"/>
+          <w:lang w:val="es-AR"/>
+        </w:rPr>
+      </w:pPr>
+    </w:p>
+    <w:p>
+      <w:pPr>
+        <w:pStyle w:val="NormalWeb"/>
+        <w:ind w:firstLine="720"/>
+        <w:rPr>
+          <w:b/>
+          <w:u w:val="single"/>
+          <w:lang w:val="es-AR"/>
+        </w:rPr>
+      </w:pPr>
+      <w:r>
+        <w:rPr>
+          <w:b/>
+          <w:u w:val="single"/>
+          <w:lang w:val="es-AR"/>
+        </w:rPr>
+        <w:t xml:space="preserve">Entrega </w:t>
+      </w:r>
+      <w:r>
+        <w:rPr>
+          <w:b/>
+          <w:u w:val="single"/>
+          <w:lang w:val="es-AR"/>
+        </w:rPr>
+        <w:t>3</w:t>
+      </w:r>
+    </w:p>
+    <w:p>
+      <w:pPr>
+        <w:pStyle w:val="NormalWeb"/>
+        <w:rPr>
+          <w:lang w:val="es-AR"/>
+        </w:rPr>
+      </w:pPr>
+    </w:p>
+    <w:p>
+      <w:pPr>
+        <w:spacing w:before="100" w:beforeAutospacing="1" w:after="100" w:afterAutospacing="1" w:line="240" w:lineRule="auto"/>
+        <w:rPr>
+          <w:rFonts w:ascii="Times New Roman" w:eastAsia="Times New Roman" w:hAnsi="Times New Roman" w:cs="Times New Roman"/>
+          <w:sz w:val="20"/>
+          <w:szCs w:val="20"/>
+          <w:lang w:val="es-AR"/>
+        </w:rPr>
+      </w:pPr>
+      <w:r>
+        <w:rPr>
+          <w:rFonts w:ascii="Times New Roman" w:eastAsia="Times New Roman" w:hAnsi="Times New Roman" w:cs="Times New Roman"/>
+          <w:sz w:val="20"/>
+          <w:szCs w:val="20"/>
+          <w:lang w:val="es-AR"/>
+        </w:rPr>
+        <w:t xml:space="preserve">En esta tercera entrega se implementaron todos los cambios solicitados, comenzando por la clase Carpeta, donde se añadió un nuevo atributo nombre para facilitar la identificación de cada carpeta. También se incorporó la funcionalidad para navegar entre carpetas, tal como se había solicitado. Además, se corrigió el nombre de la función estructura, que anteriormente generaba errores, renombrándola correctamente como </w:t>
+      </w:r>
+      <w:proofErr w:type="spellStart"/>
+      <w:r>
+        <w:rPr>
+          <w:rFonts w:ascii="Times New Roman" w:eastAsia="Times New Roman" w:hAnsi="Times New Roman" w:cs="Times New Roman"/>
+          <w:b/>
+          <w:sz w:val="20"/>
+          <w:szCs w:val="20"/>
+          <w:lang w:val="es-AR"/>
+        </w:rPr>
+        <w:t>mostrar_</w:t>
+      </w:r>
+      <w:proofErr w:type="gramStart"/>
+      <w:r>
+        <w:rPr>
+          <w:rFonts w:ascii="Times New Roman" w:eastAsia="Times New Roman" w:hAnsi="Times New Roman" w:cs="Times New Roman"/>
+          <w:b/>
+          <w:sz w:val="20"/>
+          <w:szCs w:val="20"/>
+          <w:lang w:val="es-AR"/>
+        </w:rPr>
+        <w:t>estructura</w:t>
+      </w:r>
+      <w:proofErr w:type="spellEnd"/>
+      <w:r>
+        <w:rPr>
+          <w:rFonts w:ascii="Times New Roman" w:eastAsia="Times New Roman" w:hAnsi="Times New Roman" w:cs="Times New Roman"/>
+          <w:b/>
+          <w:sz w:val="20"/>
+          <w:szCs w:val="20"/>
+          <w:lang w:val="es-AR"/>
+        </w:rPr>
+        <w:t>(</w:t>
+      </w:r>
+      <w:proofErr w:type="gramEnd"/>
+      <w:r>
+        <w:rPr>
+          <w:rFonts w:ascii="Times New Roman" w:eastAsia="Times New Roman" w:hAnsi="Times New Roman" w:cs="Times New Roman"/>
+          <w:b/>
+          <w:sz w:val="20"/>
+          <w:szCs w:val="20"/>
+          <w:lang w:val="es-AR"/>
+        </w:rPr>
+        <w:t>)</w:t>
+      </w:r>
+      <w:r>
+        <w:rPr>
+          <w:rFonts w:ascii="Times New Roman" w:eastAsia="Times New Roman" w:hAnsi="Times New Roman" w:cs="Times New Roman"/>
+          <w:sz w:val="20"/>
+          <w:szCs w:val="20"/>
+          <w:lang w:val="es-AR"/>
+        </w:rPr>
+        <w:t>.</w:t>
+      </w:r>
+    </w:p>
+    <w:p>
+      <w:pPr>
+        <w:spacing w:before="100" w:beforeAutospacing="1" w:after="100" w:afterAutospacing="1" w:line="240" w:lineRule="auto"/>
+        <w:rPr>
+          <w:rFonts w:ascii="Times New Roman" w:eastAsia="Times New Roman" w:hAnsi="Times New Roman" w:cs="Times New Roman"/>
+          <w:sz w:val="20"/>
+          <w:szCs w:val="20"/>
+          <w:lang w:val="es-AR"/>
+        </w:rPr>
+      </w:pPr>
+      <w:r>
+        <w:rPr>
+          <w:rFonts w:ascii="Times New Roman" w:eastAsia="Times New Roman" w:hAnsi="Times New Roman" w:cs="Times New Roman"/>
+          <w:sz w:val="20"/>
+          <w:szCs w:val="20"/>
+          <w:lang w:val="es-AR"/>
+        </w:rPr>
+        <w:t xml:space="preserve">En el archivo README, se incluyó una sección detallada sobre la </w:t>
+      </w:r>
+      <w:r>
+        <w:rPr>
+          <w:rFonts w:ascii="Times New Roman" w:eastAsia="Times New Roman" w:hAnsi="Times New Roman" w:cs="Times New Roman"/>
+          <w:b/>
+          <w:bCs/>
+          <w:sz w:val="20"/>
+          <w:szCs w:val="20"/>
+          <w:lang w:val="es-AR"/>
+        </w:rPr>
+        <w:t>complejidad algorítmica</w:t>
+      </w:r>
+      <w:r>
+        <w:rPr>
+          <w:rFonts w:ascii="Times New Roman" w:eastAsia="Times New Roman" w:hAnsi="Times New Roman" w:cs="Times New Roman"/>
+          <w:sz w:val="20"/>
+          <w:szCs w:val="20"/>
+          <w:lang w:val="es-AR"/>
+        </w:rPr>
+        <w:t xml:space="preserve">, los </w:t>
+      </w:r>
+      <w:r>
+        <w:rPr>
+          <w:rFonts w:ascii="Times New Roman" w:eastAsia="Times New Roman" w:hAnsi="Times New Roman" w:cs="Times New Roman"/>
+          <w:b/>
+          <w:bCs/>
+          <w:sz w:val="20"/>
+          <w:szCs w:val="20"/>
+          <w:lang w:val="es-AR"/>
+        </w:rPr>
+        <w:t>casos límite</w:t>
+      </w:r>
+      <w:r>
+        <w:rPr>
+          <w:rFonts w:ascii="Times New Roman" w:eastAsia="Times New Roman" w:hAnsi="Times New Roman" w:cs="Times New Roman"/>
+          <w:sz w:val="20"/>
+          <w:szCs w:val="20"/>
+          <w:lang w:val="es-AR"/>
+        </w:rPr>
+        <w:t xml:space="preserve">, los </w:t>
+      </w:r>
+      <w:r>
+        <w:rPr>
+          <w:rFonts w:ascii="Times New Roman" w:eastAsia="Times New Roman" w:hAnsi="Times New Roman" w:cs="Times New Roman"/>
+          <w:b/>
+          <w:bCs/>
+          <w:sz w:val="20"/>
+          <w:szCs w:val="20"/>
+          <w:lang w:val="es-AR"/>
+        </w:rPr>
+        <w:t>posibles errores</w:t>
+      </w:r>
+      <w:r>
+        <w:rPr>
+          <w:rFonts w:ascii="Times New Roman" w:eastAsia="Times New Roman" w:hAnsi="Times New Roman" w:cs="Times New Roman"/>
+          <w:sz w:val="20"/>
+          <w:szCs w:val="20"/>
+          <w:lang w:val="es-AR"/>
+        </w:rPr>
+        <w:t xml:space="preserve">, y se añadieron </w:t>
+      </w:r>
+      <w:r>
+        <w:rPr>
+          <w:rFonts w:ascii="Times New Roman" w:eastAsia="Times New Roman" w:hAnsi="Times New Roman" w:cs="Times New Roman"/>
+          <w:b/>
+          <w:bCs/>
+          <w:sz w:val="20"/>
+          <w:szCs w:val="20"/>
+          <w:lang w:val="es-AR"/>
+        </w:rPr>
+        <w:t>recomendaciones técnicas</w:t>
+      </w:r>
+      <w:r>
+        <w:rPr>
+          <w:rFonts w:ascii="Times New Roman" w:eastAsia="Times New Roman" w:hAnsi="Times New Roman" w:cs="Times New Roman"/>
+          <w:sz w:val="20"/>
+          <w:szCs w:val="20"/>
+          <w:lang w:val="es-AR"/>
+        </w:rPr>
+        <w:t xml:space="preserve"> para mejorar la calidad del código.</w:t>
+      </w:r>
+    </w:p>
+    <w:p>
+      <w:pPr>
+        <w:spacing w:before="100" w:beforeAutospacing="1" w:after="100" w:afterAutospacing="1" w:line="240" w:lineRule="auto"/>
+        <w:rPr>
+          <w:rFonts w:ascii="Times New Roman" w:eastAsia="Times New Roman" w:hAnsi="Times New Roman" w:cs="Times New Roman"/>
+          <w:sz w:val="20"/>
+          <w:szCs w:val="20"/>
+          <w:lang w:val="es-AR"/>
+        </w:rPr>
+      </w:pPr>
+      <w:r>
+        <w:rPr>
+          <w:rFonts w:ascii="Times New Roman" w:eastAsia="Times New Roman" w:hAnsi="Times New Roman" w:cs="Times New Roman"/>
+          <w:sz w:val="20"/>
+          <w:szCs w:val="20"/>
+          <w:lang w:val="es-AR"/>
+        </w:rPr>
+        <w:t xml:space="preserve">Respecto a las nuevas funcionalidades, se realizaron mejoras en la clase Usuario, agregando dos atributos clave: filtros y urgentes. Se implementó el método </w:t>
+      </w:r>
+      <w:proofErr w:type="spellStart"/>
+      <w:r>
+        <w:rPr>
+          <w:rFonts w:ascii="Times New Roman" w:eastAsia="Times New Roman" w:hAnsi="Times New Roman" w:cs="Times New Roman"/>
+          <w:b/>
+          <w:sz w:val="20"/>
+          <w:szCs w:val="20"/>
+          <w:lang w:val="es-AR"/>
+        </w:rPr>
+        <w:t>agregar_</w:t>
+      </w:r>
+      <w:proofErr w:type="gramStart"/>
+      <w:r>
+        <w:rPr>
+          <w:rFonts w:ascii="Times New Roman" w:eastAsia="Times New Roman" w:hAnsi="Times New Roman" w:cs="Times New Roman"/>
+          <w:b/>
+          <w:sz w:val="20"/>
+          <w:szCs w:val="20"/>
+          <w:lang w:val="es-AR"/>
+        </w:rPr>
+        <w:t>filtro</w:t>
+      </w:r>
+      <w:proofErr w:type="spellEnd"/>
+      <w:r>
+        <w:rPr>
+          <w:rFonts w:ascii="Times New Roman" w:eastAsia="Times New Roman" w:hAnsi="Times New Roman" w:cs="Times New Roman"/>
+          <w:b/>
+          <w:sz w:val="20"/>
+          <w:szCs w:val="20"/>
+          <w:lang w:val="es-AR"/>
+        </w:rPr>
+        <w:t>(</w:t>
+      </w:r>
+      <w:proofErr w:type="gramEnd"/>
+      <w:r>
+        <w:rPr>
+          <w:rFonts w:ascii="Times New Roman" w:eastAsia="Times New Roman" w:hAnsi="Times New Roman" w:cs="Times New Roman"/>
+          <w:b/>
+          <w:sz w:val="20"/>
+          <w:szCs w:val="20"/>
+          <w:lang w:val="es-AR"/>
+        </w:rPr>
+        <w:t>)</w:t>
+      </w:r>
+      <w:r>
+        <w:rPr>
+          <w:rFonts w:ascii="Times New Roman" w:eastAsia="Times New Roman" w:hAnsi="Times New Roman" w:cs="Times New Roman"/>
+          <w:sz w:val="20"/>
+          <w:szCs w:val="20"/>
+          <w:lang w:val="es-AR"/>
+        </w:rPr>
+        <w:t xml:space="preserve"> que permite al usuario definir categorías personalizadas para organizar sus mensajes de forma más eficiente.</w:t>
+      </w:r>
+    </w:p>
+    <w:p>
+      <w:pPr>
+        <w:spacing w:before="100" w:beforeAutospacing="1" w:after="100" w:afterAutospacing="1" w:line="240" w:lineRule="auto"/>
+        <w:rPr>
+          <w:rFonts w:ascii="Times New Roman" w:eastAsia="Times New Roman" w:hAnsi="Times New Roman" w:cs="Times New Roman"/>
+          <w:sz w:val="20"/>
+          <w:szCs w:val="20"/>
+          <w:lang w:val="es-AR"/>
+        </w:rPr>
+      </w:pPr>
+      <w:r>
+        <w:rPr>
+          <w:rFonts w:ascii="Times New Roman" w:eastAsia="Times New Roman" w:hAnsi="Times New Roman" w:cs="Times New Roman"/>
+          <w:sz w:val="20"/>
+          <w:szCs w:val="20"/>
+          <w:lang w:val="es-AR"/>
+        </w:rPr>
+        <w:t xml:space="preserve">La función </w:t>
+      </w:r>
+      <w:proofErr w:type="spellStart"/>
+      <w:r>
+        <w:rPr>
+          <w:rFonts w:ascii="Times New Roman" w:eastAsia="Times New Roman" w:hAnsi="Times New Roman" w:cs="Times New Roman"/>
+          <w:b/>
+          <w:sz w:val="20"/>
+          <w:szCs w:val="20"/>
+          <w:lang w:val="es-AR"/>
+        </w:rPr>
+        <w:t>enviar_</w:t>
+      </w:r>
+      <w:proofErr w:type="gramStart"/>
+      <w:r>
+        <w:rPr>
+          <w:rFonts w:ascii="Times New Roman" w:eastAsia="Times New Roman" w:hAnsi="Times New Roman" w:cs="Times New Roman"/>
+          <w:b/>
+          <w:sz w:val="20"/>
+          <w:szCs w:val="20"/>
+          <w:lang w:val="es-AR"/>
+        </w:rPr>
+        <w:t>mensaje</w:t>
+      </w:r>
+      <w:proofErr w:type="spellEnd"/>
+      <w:r>
+        <w:rPr>
+          <w:rFonts w:ascii="Times New Roman" w:eastAsia="Times New Roman" w:hAnsi="Times New Roman" w:cs="Times New Roman"/>
+          <w:sz w:val="20"/>
+          <w:szCs w:val="20"/>
+          <w:lang w:val="es-AR"/>
+        </w:rPr>
+        <w:t>(</w:t>
+      </w:r>
+      <w:proofErr w:type="gramEnd"/>
+      <w:r>
+        <w:rPr>
+          <w:rFonts w:ascii="Times New Roman" w:eastAsia="Times New Roman" w:hAnsi="Times New Roman" w:cs="Times New Roman"/>
+          <w:sz w:val="20"/>
+          <w:szCs w:val="20"/>
+          <w:lang w:val="es-AR"/>
+        </w:rPr>
+        <w:t>) fue modificada para aplicar automáticamente los filtros definidos: si un mensaje coincide con algún filtro de urgencia, se añade a la cola de mensajes urgentes; de lo contrario, se guarda en la bandeja principal.</w:t>
+      </w:r>
+    </w:p>
+    <w:p>
+      <w:pPr>
+        <w:spacing w:before="100" w:beforeAutospacing="1" w:after="100" w:afterAutospacing="1" w:line="240" w:lineRule="auto"/>
+        <w:rPr>
+          <w:rFonts w:ascii="Times New Roman" w:eastAsia="Times New Roman" w:hAnsi="Times New Roman" w:cs="Times New Roman"/>
+          <w:sz w:val="20"/>
+          <w:szCs w:val="20"/>
+          <w:lang w:val="es-AR"/>
+        </w:rPr>
+      </w:pPr>
+      <w:r>
+        <w:rPr>
+          <w:rFonts w:ascii="Times New Roman" w:eastAsia="Times New Roman" w:hAnsi="Times New Roman" w:cs="Times New Roman"/>
+          <w:sz w:val="20"/>
+          <w:szCs w:val="20"/>
+          <w:lang w:val="es-AR"/>
+        </w:rPr>
+        <w:t xml:space="preserve">También se incorporaron los métodos </w:t>
+      </w:r>
+      <w:proofErr w:type="spellStart"/>
+      <w:r>
+        <w:rPr>
+          <w:rFonts w:ascii="Times New Roman" w:eastAsia="Times New Roman" w:hAnsi="Times New Roman" w:cs="Times New Roman"/>
+          <w:b/>
+          <w:sz w:val="20"/>
+          <w:szCs w:val="20"/>
+          <w:lang w:val="es-AR"/>
+        </w:rPr>
+        <w:t>ver_</w:t>
+      </w:r>
+      <w:proofErr w:type="gramStart"/>
+      <w:r>
+        <w:rPr>
+          <w:rFonts w:ascii="Times New Roman" w:eastAsia="Times New Roman" w:hAnsi="Times New Roman" w:cs="Times New Roman"/>
+          <w:b/>
+          <w:sz w:val="20"/>
+          <w:szCs w:val="20"/>
+          <w:lang w:val="es-AR"/>
+        </w:rPr>
+        <w:t>urgentes</w:t>
+      </w:r>
+      <w:proofErr w:type="spellEnd"/>
+      <w:r>
+        <w:rPr>
+          <w:rFonts w:ascii="Times New Roman" w:eastAsia="Times New Roman" w:hAnsi="Times New Roman" w:cs="Times New Roman"/>
+          <w:b/>
+          <w:sz w:val="20"/>
+          <w:szCs w:val="20"/>
+          <w:lang w:val="es-AR"/>
+        </w:rPr>
+        <w:t>(</w:t>
+      </w:r>
+      <w:proofErr w:type="gramEnd"/>
+      <w:r>
+        <w:rPr>
+          <w:rFonts w:ascii="Times New Roman" w:eastAsia="Times New Roman" w:hAnsi="Times New Roman" w:cs="Times New Roman"/>
+          <w:b/>
+          <w:sz w:val="20"/>
+          <w:szCs w:val="20"/>
+          <w:lang w:val="es-AR"/>
+        </w:rPr>
+        <w:t>)</w:t>
+      </w:r>
+      <w:r>
+        <w:rPr>
+          <w:rFonts w:ascii="Times New Roman" w:eastAsia="Times New Roman" w:hAnsi="Times New Roman" w:cs="Times New Roman"/>
+          <w:sz w:val="20"/>
+          <w:szCs w:val="20"/>
+          <w:lang w:val="es-AR"/>
+        </w:rPr>
+        <w:t xml:space="preserve"> y </w:t>
+      </w:r>
+      <w:proofErr w:type="spellStart"/>
+      <w:r>
+        <w:rPr>
+          <w:rFonts w:ascii="Times New Roman" w:eastAsia="Times New Roman" w:hAnsi="Times New Roman" w:cs="Times New Roman"/>
+          <w:b/>
+          <w:sz w:val="20"/>
+          <w:szCs w:val="20"/>
+          <w:lang w:val="es-AR"/>
+        </w:rPr>
+        <w:t>ver_filtros</w:t>
+      </w:r>
+      <w:proofErr w:type="spellEnd"/>
+      <w:r>
+        <w:rPr>
+          <w:rFonts w:ascii="Times New Roman" w:eastAsia="Times New Roman" w:hAnsi="Times New Roman" w:cs="Times New Roman"/>
+          <w:b/>
+          <w:sz w:val="20"/>
+          <w:szCs w:val="20"/>
+          <w:lang w:val="es-AR"/>
+        </w:rPr>
+        <w:t xml:space="preserve">(), </w:t>
+      </w:r>
+      <w:r>
+        <w:rPr>
+          <w:rFonts w:ascii="Times New Roman" w:eastAsia="Times New Roman" w:hAnsi="Times New Roman" w:cs="Times New Roman"/>
+          <w:sz w:val="20"/>
+          <w:szCs w:val="20"/>
+          <w:lang w:val="es-AR"/>
+        </w:rPr>
+        <w:t>que permiten visualizar los mensajes clasificados como urgentes y aquellos organizados por categorías específicas, respectivamente.</w:t>
+      </w:r>
       <w:bookmarkStart w:id="0" w:name="_GoBack"/>
       <w:bookmarkEnd w:id="0"/>
+    </w:p>
+    <w:p>
+      <w:pPr>
+        <w:spacing w:before="100" w:beforeAutospacing="1" w:after="100" w:afterAutospacing="1" w:line="240" w:lineRule="auto"/>
+        <w:rPr>
+          <w:rFonts w:ascii="Times New Roman" w:eastAsia="Times New Roman" w:hAnsi="Times New Roman" w:cs="Times New Roman"/>
+          <w:sz w:val="20"/>
+          <w:szCs w:val="20"/>
+          <w:lang w:val="es-AR"/>
+        </w:rPr>
+      </w:pPr>
+      <w:r>
+        <w:rPr>
+          <w:rFonts w:ascii="Times New Roman" w:eastAsia="Times New Roman" w:hAnsi="Times New Roman" w:cs="Times New Roman"/>
+          <w:sz w:val="20"/>
+          <w:szCs w:val="20"/>
+          <w:lang w:val="es-AR"/>
+        </w:rPr>
+        <w:t xml:space="preserve">Finalmente, como mejora adicional, se añadió un </w:t>
+      </w:r>
+      <w:r>
+        <w:rPr>
+          <w:rFonts w:ascii="Times New Roman" w:eastAsia="Times New Roman" w:hAnsi="Times New Roman" w:cs="Times New Roman"/>
+          <w:bCs/>
+          <w:sz w:val="20"/>
+          <w:szCs w:val="20"/>
+          <w:lang w:val="es-AR"/>
+        </w:rPr>
+        <w:t>decorador de bienvenida</w:t>
+      </w:r>
+      <w:r>
+        <w:rPr>
+          <w:rFonts w:ascii="Times New Roman" w:eastAsia="Times New Roman" w:hAnsi="Times New Roman" w:cs="Times New Roman"/>
+          <w:sz w:val="20"/>
+          <w:szCs w:val="20"/>
+          <w:lang w:val="es-AR"/>
+        </w:rPr>
+        <w:t xml:space="preserve"> que se activa al iniciar sesión en el sistema de correo, mostrando un mensaje personalizado y devolviendo el correo electrónico del usuario que accedió.</w:t>
+      </w:r>
     </w:p>
     <w:p>
       <w:pPr>
@@ -1852,7 +2348,6 @@
         <w:docPartUnique/>
       </w:docPartObj>
     </w:sdtPr>
-    <w:sdtEndPr/>
     <w:sdtContent>
       <w:p>
         <w:pPr>

</xml_diff>